<commit_message>
Rewrite test .docx without footnotes
Apparently, if you add footnotes and then delete them
The .docx XML still contains two empty lists for footnotes
(which gets parsed properly)
But if you never added footnotes,
the XML is a SINGLE empty list.
</commit_message>
<xml_diff>
--- a/tests/document_no_footnotes.docx
+++ b/tests/document_no_footnotes.docx
@@ -8,53 +8,11 @@
           <w:lang w:val="hr-HR"/>
         </w:rPr>
       </w:pPr>
-      <w:proofErr w:type="spellStart"/>
       <w:r>
         <w:rPr>
           <w:lang w:val="hr-HR"/>
         </w:rPr>
-        <w:t>This</w:t>
-      </w:r>
-      <w:proofErr w:type="spellEnd"/>
-      <w:r>
-        <w:rPr>
-          <w:lang w:val="hr-HR"/>
-        </w:rPr>
-        <w:t xml:space="preserve"> </w:t>
-      </w:r>
-      <w:proofErr w:type="spellStart"/>
-      <w:r>
-        <w:rPr>
-          <w:lang w:val="hr-HR"/>
-        </w:rPr>
-        <w:t>is</w:t>
-      </w:r>
-      <w:proofErr w:type="spellEnd"/>
-      <w:r>
-        <w:rPr>
-          <w:lang w:val="hr-HR"/>
-        </w:rPr>
-        <w:t xml:space="preserve"> a </w:t>
-      </w:r>
-      <w:proofErr w:type="spellStart"/>
-      <w:r>
-        <w:rPr>
-          <w:lang w:val="hr-HR"/>
-        </w:rPr>
-        <w:t>RegularAuthor</w:t>
-      </w:r>
-      <w:proofErr w:type="spellEnd"/>
-      <w:r>
-        <w:rPr>
-          <w:lang w:val="hr-HR"/>
-        </w:rPr>
-        <w:t xml:space="preserve"> (2010)</w:t>
-      </w:r>
-      <w:r>
-        <w:rPr>
-          <w:lang w:val="hr-HR"/>
-        </w:rPr>
-        <w:t>.</w:t>
+        <w:t>This is a RegularAuthor (2010).</w:t>
       </w:r>
     </w:p>
     <w:p>
@@ -63,105 +21,14 @@
           <w:lang w:val="hr-HR"/>
         </w:rPr>
       </w:pPr>
-      <w:proofErr w:type="spellStart"/>
       <w:r>
         <w:rPr>
           <w:lang w:val="hr-HR"/>
         </w:rPr>
-        <w:t>And</w:t>
-      </w:r>
-      <w:proofErr w:type="spellEnd"/>
-      <w:r>
-        <w:rPr>
-          <w:lang w:val="hr-HR"/>
-        </w:rPr>
-        <w:t xml:space="preserve"> </w:t>
-      </w:r>
-      <w:proofErr w:type="spellStart"/>
-      <w:r>
-        <w:rPr>
-          <w:lang w:val="hr-HR"/>
-        </w:rPr>
-        <w:t>this</w:t>
-      </w:r>
-      <w:proofErr w:type="spellEnd"/>
-      <w:r>
-        <w:rPr>
-          <w:lang w:val="hr-HR"/>
-        </w:rPr>
-        <w:t xml:space="preserve"> </w:t>
-      </w:r>
-      <w:proofErr w:type="spellStart"/>
-      <w:r>
-        <w:rPr>
-          <w:lang w:val="hr-HR"/>
-        </w:rPr>
-        <w:t>is</w:t>
-      </w:r>
-      <w:proofErr w:type="spellEnd"/>
-      <w:r>
-        <w:rPr>
-          <w:lang w:val="hr-HR"/>
-        </w:rPr>
-        <w:t xml:space="preserve"> </w:t>
-      </w:r>
-      <w:proofErr w:type="spellStart"/>
-      <w:r>
-        <w:rPr>
-          <w:lang w:val="hr-HR"/>
-        </w:rPr>
-        <w:t>just</w:t>
-      </w:r>
-      <w:proofErr w:type="spellEnd"/>
-      <w:r>
-        <w:rPr>
-          <w:lang w:val="hr-HR"/>
-        </w:rPr>
-        <w:t xml:space="preserve"> </w:t>
-      </w:r>
-      <w:proofErr w:type="spellStart"/>
-      <w:r>
-        <w:rPr>
-          <w:lang w:val="hr-HR"/>
-        </w:rPr>
-        <w:t>the</w:t>
-      </w:r>
-      <w:proofErr w:type="spellEnd"/>
-      <w:r>
-        <w:rPr>
-          <w:lang w:val="hr-HR"/>
-        </w:rPr>
-        <w:t xml:space="preserve"> </w:t>
-      </w:r>
-      <w:proofErr w:type="spellStart"/>
-      <w:r>
-        <w:rPr>
-          <w:lang w:val="hr-HR"/>
-        </w:rPr>
-        <w:t>second</w:t>
-      </w:r>
-      <w:proofErr w:type="spellEnd"/>
-      <w:r>
-        <w:rPr>
-          <w:lang w:val="hr-HR"/>
-        </w:rPr>
-        <w:t xml:space="preserve"> </w:t>
-      </w:r>
-      <w:proofErr w:type="spellStart"/>
-      <w:r>
-        <w:rPr>
-          <w:lang w:val="hr-HR"/>
-        </w:rPr>
-        <w:t>paragraph</w:t>
-      </w:r>
-      <w:proofErr w:type="spellEnd"/>
-      <w:r>
-        <w:rPr>
-          <w:lang w:val="hr-HR"/>
-        </w:rPr>
-        <w:t>.</w:t>
+        <w:t>And this is just the second paragraph.</w:t>
       </w:r>
     </w:p>
+    <w:p/>
     <w:sectPr>
       <w:pgSz w:w="11906" w:h="16838"/>
       <w:pgMar w:top="1417" w:right="1417" w:bottom="1417" w:left="1417" w:header="708" w:footer="708" w:gutter="0"/>
@@ -170,56 +37,6 @@
     </w:sectPr>
   </w:body>
 </w:document>
-</file>
-
-<file path=word/endnotes.xml><?xml version="1.0" encoding="utf-8"?>
-<w:endnotes xmlns:wpc="http://schemas.microsoft.com/office/word/2010/wordprocessingCanvas" xmlns:cx="http://schemas.microsoft.com/office/drawing/2014/chartex" xmlns:cx1="http://schemas.microsoft.com/office/drawing/2015/9/8/chartex" xmlns:cx2="http://schemas.microsoft.com/office/drawing/2015/10/21/chartex" xmlns:cx3="http://schemas.microsoft.com/office/drawing/2016/5/9/chartex" xmlns:cx4="http://schemas.microsoft.com/office/drawing/2016/5/10/chartex" xmlns:cx5="http://schemas.microsoft.com/office/drawing/2016/5/11/chartex" xmlns:cx6="http://schemas.microsoft.com/office/drawing/2016/5/12/chartex" xmlns:cx7="http://schemas.microsoft.com/office/drawing/2016/5/13/chartex" xmlns:cx8="http://schemas.microsoft.com/office/drawing/2016/5/14/chartex" xmlns:mc="http://schemas.openxmlformats.org/markup-compatibility/2006" xmlns:aink="http://schemas.microsoft.com/office/drawing/2016/ink" xmlns:am3d="http://schemas.microsoft.com/office/drawing/2017/model3d" xmlns:o="urn:schemas-microsoft-com:office:office" xmlns:oel="http://schemas.microsoft.com/office/2019/extlst" xmlns:r="http://schemas.openxmlformats.org/officeDocument/2006/relationships" xmlns:m="http://schemas.openxmlformats.org/officeDocument/2006/math" xmlns:v="urn:schemas-microsoft-com:vml" xmlns:wp14="http://schemas.microsoft.com/office/word/2010/wordprocessingDrawing" xmlns:wp="http://schemas.openxmlformats.org/drawingml/2006/wordprocessingDrawing" xmlns:w10="urn:schemas-microsoft-com:office:word" xmlns:w="http://schemas.openxmlformats.org/wordprocessingml/2006/main" xmlns:w14="http://schemas.microsoft.com/office/word/2010/wordml" xmlns:w15="http://schemas.microsoft.com/office/word/2012/wordml" xmlns:w16cex="http://schemas.microsoft.com/office/word/2018/wordml/cex" xmlns:w16cid="http://schemas.microsoft.com/office/word/2016/wordml/cid" xmlns:w16="http://schemas.microsoft.com/office/word/2018/wordml" xmlns:w16sdtdh="http://schemas.microsoft.com/office/word/2020/wordml/sdtdatahash" xmlns:w16se="http://schemas.microsoft.com/office/word/2015/wordml/symex" xmlns:wpg="http://schemas.microsoft.com/office/word/2010/wordprocessingGroup" xmlns:wpi="http://schemas.microsoft.com/office/word/2010/wordprocessingInk" xmlns:wne="http://schemas.microsoft.com/office/word/2006/wordml" xmlns:wps="http://schemas.microsoft.com/office/word/2010/wordprocessingShape" mc:Ignorable="w14 w15 w16se w16cid w16 w16cex w16sdtdh wp14">
-  <w:endnote w:type="separator" w:id="-1">
-    <w:p>
-      <w:pPr>
-        <w:spacing w:after="0" w:line="240" w:lineRule="auto"/>
-      </w:pPr>
-      <w:r>
-        <w:separator/>
-      </w:r>
-    </w:p>
-  </w:endnote>
-  <w:endnote w:type="continuationSeparator" w:id="0">
-    <w:p>
-      <w:pPr>
-        <w:spacing w:after="0" w:line="240" w:lineRule="auto"/>
-      </w:pPr>
-      <w:r>
-        <w:continuationSeparator/>
-      </w:r>
-    </w:p>
-  </w:endnote>
-</w:endnotes>
-</file>
-
-<file path=word/footnotes.xml><?xml version="1.0" encoding="utf-8"?>
-<w:footnotes xmlns:wpc="http://schemas.microsoft.com/office/word/2010/wordprocessingCanvas" xmlns:cx="http://schemas.microsoft.com/office/drawing/2014/chartex" xmlns:cx1="http://schemas.microsoft.com/office/drawing/2015/9/8/chartex" xmlns:cx2="http://schemas.microsoft.com/office/drawing/2015/10/21/chartex" xmlns:cx3="http://schemas.microsoft.com/office/drawing/2016/5/9/chartex" xmlns:cx4="http://schemas.microsoft.com/office/drawing/2016/5/10/chartex" xmlns:cx5="http://schemas.microsoft.com/office/drawing/2016/5/11/chartex" xmlns:cx6="http://schemas.microsoft.com/office/drawing/2016/5/12/chartex" xmlns:cx7="http://schemas.microsoft.com/office/drawing/2016/5/13/chartex" xmlns:cx8="http://schemas.microsoft.com/office/drawing/2016/5/14/chartex" xmlns:mc="http://schemas.openxmlformats.org/markup-compatibility/2006" xmlns:aink="http://schemas.microsoft.com/office/drawing/2016/ink" xmlns:am3d="http://schemas.microsoft.com/office/drawing/2017/model3d" xmlns:o="urn:schemas-microsoft-com:office:office" xmlns:oel="http://schemas.microsoft.com/office/2019/extlst" xmlns:r="http://schemas.openxmlformats.org/officeDocument/2006/relationships" xmlns:m="http://schemas.openxmlformats.org/officeDocument/2006/math" xmlns:v="urn:schemas-microsoft-com:vml" xmlns:wp14="http://schemas.microsoft.com/office/word/2010/wordprocessingDrawing" xmlns:wp="http://schemas.openxmlformats.org/drawingml/2006/wordprocessingDrawing" xmlns:w10="urn:schemas-microsoft-com:office:word" xmlns:w="http://schemas.openxmlformats.org/wordprocessingml/2006/main" xmlns:w14="http://schemas.microsoft.com/office/word/2010/wordml" xmlns:w15="http://schemas.microsoft.com/office/word/2012/wordml" xmlns:w16cex="http://schemas.microsoft.com/office/word/2018/wordml/cex" xmlns:w16cid="http://schemas.microsoft.com/office/word/2016/wordml/cid" xmlns:w16="http://schemas.microsoft.com/office/word/2018/wordml" xmlns:w16sdtdh="http://schemas.microsoft.com/office/word/2020/wordml/sdtdatahash" xmlns:w16se="http://schemas.microsoft.com/office/word/2015/wordml/symex" xmlns:wpg="http://schemas.microsoft.com/office/word/2010/wordprocessingGroup" xmlns:wpi="http://schemas.microsoft.com/office/word/2010/wordprocessingInk" xmlns:wne="http://schemas.microsoft.com/office/word/2006/wordml" xmlns:wps="http://schemas.microsoft.com/office/word/2010/wordprocessingShape" mc:Ignorable="w14 w15 w16se w16cid w16 w16cex w16sdtdh wp14">
-  <w:footnote w:type="separator" w:id="-1">
-    <w:p>
-      <w:pPr>
-        <w:spacing w:after="0" w:line="240" w:lineRule="auto"/>
-      </w:pPr>
-      <w:r>
-        <w:separator/>
-      </w:r>
-    </w:p>
-  </w:footnote>
-  <w:footnote w:type="continuationSeparator" w:id="0">
-    <w:p>
-      <w:pPr>
-        <w:spacing w:after="0" w:line="240" w:lineRule="auto"/>
-      </w:pPr>
-      <w:r>
-        <w:continuationSeparator/>
-      </w:r>
-    </w:p>
-  </w:footnote>
-</w:footnotes>
 </file>
 
 <file path=word/styles.xml><?xml version="1.0" encoding="utf-8"?>
@@ -622,6 +439,10 @@
   <w:style w:type="paragraph" w:default="1" w:styleId="Normal">
     <w:name w:val="Normal"/>
     <w:qFormat/>
+    <w:rsid w:val="00322510"/>
+    <w:pPr>
+      <w:spacing w:line="256" w:lineRule="auto"/>
+    </w:pPr>
   </w:style>
   <w:style w:type="character" w:default="1" w:styleId="Zadanifontodlomka">
     <w:name w:val="Default Paragraph Font"/>
@@ -649,45 +470,6 @@
     <w:uiPriority w:val="99"/>
     <w:semiHidden/>
     <w:unhideWhenUsed/>
-  </w:style>
-  <w:style w:type="paragraph" w:styleId="Tekstfusnote">
-    <w:name w:val="footnote text"/>
-    <w:basedOn w:val="Normal"/>
-    <w:link w:val="TekstfusnoteChar"/>
-    <w:uiPriority w:val="99"/>
-    <w:semiHidden/>
-    <w:unhideWhenUsed/>
-    <w:rsid w:val="004E7285"/>
-    <w:pPr>
-      <w:spacing w:after="0" w:line="240" w:lineRule="auto"/>
-    </w:pPr>
-    <w:rPr>
-      <w:sz w:val="20"/>
-      <w:szCs w:val="20"/>
-    </w:rPr>
-  </w:style>
-  <w:style w:type="character" w:customStyle="1" w:styleId="TekstfusnoteChar">
-    <w:name w:val="Tekst fusnote Char"/>
-    <w:basedOn w:val="Zadanifontodlomka"/>
-    <w:link w:val="Tekstfusnote"/>
-    <w:uiPriority w:val="99"/>
-    <w:semiHidden/>
-    <w:rsid w:val="004E7285"/>
-    <w:rPr>
-      <w:sz w:val="20"/>
-      <w:szCs w:val="20"/>
-    </w:rPr>
-  </w:style>
-  <w:style w:type="character" w:styleId="Referencafusnote">
-    <w:name w:val="footnote reference"/>
-    <w:basedOn w:val="Zadanifontodlomka"/>
-    <w:uiPriority w:val="99"/>
-    <w:semiHidden/>
-    <w:unhideWhenUsed/>
-    <w:rsid w:val="004E7285"/>
-    <w:rPr>
-      <w:vertAlign w:val="superscript"/>
-    </w:rPr>
   </w:style>
 </w:styles>
 </file>
@@ -985,16 +767,4 @@
     </a:ext>
   </a:extLst>
 </a:theme>
-</file>
-
-<file path=customXml/item1.xml><?xml version="1.0" encoding="utf-8"?>
-<b:Sources xmlns:b="http://schemas.openxmlformats.org/officeDocument/2006/bibliography" xmlns="http://schemas.openxmlformats.org/officeDocument/2006/bibliography" SelectedStyle="\APASixthEditionOfficeOnline.xsl" StyleName="APA" Version="6"/>
-</file>
-
-<file path=customXml/itemProps1.xml><?xml version="1.0" encoding="utf-8"?>
-<ds:datastoreItem xmlns:ds="http://schemas.openxmlformats.org/officeDocument/2006/customXml" ds:itemID="{FADE5228-13B2-43E1-822C-F2047CDBCF46}">
-  <ds:schemaRefs>
-    <ds:schemaRef ds:uri="http://schemas.openxmlformats.org/officeDocument/2006/bibliography"/>
-  </ds:schemaRefs>
-</ds:datastoreItem>
 </file>
</xml_diff>